<commit_message>
finish with homework 2
</commit_message>
<xml_diff>
--- a/201711010202-王汝芸-2019-9-10/201711010202-王汝芸-2019年9月10日.docx
+++ b/201711010202-王汝芸-2019-9-10/201711010202-王汝芸-2019年9月10日.docx
@@ -516,34 +516,80 @@
           <w:bCs/>
         </w:rPr>
       </w:pPr>
-      <m:oMath>
-        <m:r>
-          <m:rPr>
-            <m:sty m:val="b"/>
-          </m:rPr>
-          <w:rPr>
-            <w:rFonts w:ascii="Cambria Math" w:hAnsi="Cambria Math" w:hint="eastAsia"/>
-          </w:rPr>
-          <m:t>n</m:t>
-        </m:r>
-        <m:r>
-          <m:rPr>
-            <m:sty m:val="b"/>
-          </m:rPr>
-          <w:rPr>
-            <w:rFonts w:ascii="Cambria Math" w:hAnsi="Cambria Math"/>
-          </w:rPr>
-          <m:t>!</m:t>
-        </m:r>
-      </m:oMath>
-      <w:r>
-        <w:rPr>
-          <w:rFonts w:hint="eastAsia"/>
-          <w:b/>
-          <w:bCs/>
-        </w:rPr>
-        <w:t>：</w:t>
-      </w:r>
+      <m:oMathPara>
+        <m:oMathParaPr>
+          <m:jc m:val="left"/>
+        </m:oMathParaPr>
+        <m:oMath>
+          <m:r>
+            <m:rPr>
+              <m:sty m:val="b"/>
+            </m:rPr>
+            <w:rPr>
+              <w:rFonts w:ascii="Cambria Math" w:hAnsi="Cambria Math" w:hint="eastAsia"/>
+            </w:rPr>
+            <m:t>n</m:t>
+          </m:r>
+          <m:r>
+            <m:rPr>
+              <m:sty m:val="b"/>
+            </m:rPr>
+            <w:rPr>
+              <w:rFonts w:ascii="Cambria Math" w:hAnsi="Cambria Math"/>
+            </w:rPr>
+            <m:t>!</m:t>
+          </m:r>
+          <m:r>
+            <m:rPr>
+              <m:sty m:val="b"/>
+            </m:rPr>
+            <w:rPr>
+              <w:rFonts w:ascii="Cambria Math" w:hAnsi="Cambria Math" w:hint="eastAsia"/>
+            </w:rPr>
+            <m:t>=</m:t>
+          </m:r>
+          <m:r>
+            <m:rPr>
+              <m:sty m:val="b"/>
+            </m:rPr>
+            <w:rPr>
+              <w:rFonts w:ascii="Cambria Math" w:hAnsi="Cambria Math"/>
+            </w:rPr>
+            <m:t>n*</m:t>
+          </m:r>
+          <m:d>
+            <m:dPr>
+              <m:ctrlPr>
+                <w:rPr>
+                  <w:rFonts w:ascii="Cambria Math" w:hAnsi="Cambria Math"/>
+                  <w:b/>
+                  <w:bCs/>
+                </w:rPr>
+              </m:ctrlPr>
+            </m:dPr>
+            <m:e>
+              <m:r>
+                <m:rPr>
+                  <m:sty m:val="b"/>
+                </m:rPr>
+                <w:rPr>
+                  <w:rFonts w:ascii="Cambria Math" w:hAnsi="Cambria Math"/>
+                </w:rPr>
+                <m:t>n-1</m:t>
+              </m:r>
+            </m:e>
+          </m:d>
+          <m:r>
+            <m:rPr>
+              <m:sty m:val="b"/>
+            </m:rPr>
+            <w:rPr>
+              <w:rFonts w:ascii="Cambria Math" w:hAnsi="Cambria Math"/>
+            </w:rPr>
+            <m:t>!</m:t>
+          </m:r>
+        </m:oMath>
+      </m:oMathPara>
     </w:p>
     <w:p>
       <w:pPr>
@@ -990,7 +1036,7 @@
         <w:ind w:leftChars="200" w:left="420"/>
         <w:jc w:val="left"/>
         <w:rPr>
-          <w:rFonts w:ascii="??" w:hAnsi="??" w:cs="??"/>
+          <w:rFonts w:ascii="??" w:hAnsi="??" w:cs="??" w:hint="eastAsia"/>
           <w:kern w:val="0"/>
           <w:sz w:val="20"/>
           <w:szCs w:val="20"/>
@@ -1131,78 +1177,137 @@
         <w:spacing w:line="360" w:lineRule="auto"/>
         <w:ind w:left="360" w:firstLineChars="0" w:firstLine="0"/>
         <w:rPr>
-          <w:rFonts w:ascii="??" w:hAnsi="??" w:cs="??"/>
-          <w:b/>
-          <w:bCs/>
-        </w:rPr>
-      </w:pPr>
-    </w:p>
-    <w:p>
-      <w:pPr>
-        <w:pStyle w:val="a3"/>
-        <w:spacing w:line="360" w:lineRule="auto"/>
-        <w:ind w:left="360" w:firstLineChars="0" w:firstLine="0"/>
-        <w:rPr>
-          <w:b/>
-          <w:bCs/>
-        </w:rPr>
-      </w:pPr>
-      <m:oMath>
-        <m:nary>
-          <m:naryPr>
-            <m:chr m:val="∑"/>
-            <m:limLoc m:val="undOvr"/>
-            <m:ctrlPr>
-              <w:rPr>
-                <w:rFonts w:ascii="Cambria Math" w:hAnsi="Cambria Math"/>
-                <w:b/>
-                <w:bCs/>
-              </w:rPr>
-            </m:ctrlPr>
-          </m:naryPr>
-          <m:sub>
-            <m:r>
-              <m:rPr>
-                <m:sty m:val="bi"/>
-              </m:rPr>
-              <w:rPr>
-                <w:rFonts w:ascii="Cambria Math" w:hAnsi="Cambria Math"/>
-              </w:rPr>
-              <m:t>i=0</m:t>
-            </m:r>
-          </m:sub>
-          <m:sup>
-            <m:r>
-              <m:rPr>
-                <m:sty m:val="bi"/>
-              </m:rPr>
-              <w:rPr>
-                <w:rFonts w:ascii="Cambria Math" w:hAnsi="Cambria Math"/>
-              </w:rPr>
-              <m:t>n</m:t>
-            </m:r>
-          </m:sup>
-          <m:e>
-            <m:r>
-              <m:rPr>
-                <m:sty m:val="bi"/>
-              </m:rPr>
-              <w:rPr>
-                <w:rFonts w:ascii="Cambria Math" w:hAnsi="Cambria Math"/>
-              </w:rPr>
-              <m:t>i</m:t>
-            </m:r>
-          </m:e>
-        </m:nary>
-      </m:oMath>
-      <w:r>
-        <w:rPr>
-          <w:rFonts w:hint="eastAsia"/>
-          <w:b/>
-          <w:bCs/>
-        </w:rPr>
-        <w:t>：</w:t>
-      </w:r>
+          <w:rFonts w:ascii="??" w:hAnsi="??" w:cs="??" w:hint="eastAsia"/>
+          <w:b/>
+          <w:bCs/>
+        </w:rPr>
+      </w:pPr>
+      <m:oMathPara>
+        <m:oMathParaPr>
+          <m:jc m:val="left"/>
+        </m:oMathParaPr>
+        <m:oMath>
+          <m:nary>
+            <m:naryPr>
+              <m:chr m:val="∑"/>
+              <m:limLoc m:val="undOvr"/>
+              <m:ctrlPr>
+                <w:rPr>
+                  <w:rFonts w:ascii="Cambria Math" w:hAnsi="Cambria Math"/>
+                  <w:b/>
+                  <w:bCs/>
+                </w:rPr>
+              </m:ctrlPr>
+            </m:naryPr>
+            <m:sub>
+              <m:r>
+                <m:rPr>
+                  <m:sty m:val="bi"/>
+                </m:rPr>
+                <w:rPr>
+                  <w:rFonts w:ascii="Cambria Math" w:hAnsi="Cambria Math"/>
+                </w:rPr>
+                <m:t>i=0</m:t>
+              </m:r>
+            </m:sub>
+            <m:sup>
+              <m:r>
+                <m:rPr>
+                  <m:sty m:val="bi"/>
+                </m:rPr>
+                <w:rPr>
+                  <w:rFonts w:ascii="Cambria Math" w:hAnsi="Cambria Math"/>
+                </w:rPr>
+                <m:t>n</m:t>
+              </m:r>
+            </m:sup>
+            <m:e>
+              <m:r>
+                <m:rPr>
+                  <m:sty m:val="bi"/>
+                </m:rPr>
+                <w:rPr>
+                  <w:rFonts w:ascii="Cambria Math" w:hAnsi="Cambria Math"/>
+                </w:rPr>
+                <m:t>i</m:t>
+              </m:r>
+            </m:e>
+          </m:nary>
+          <m:r>
+            <m:rPr>
+              <m:sty m:val="b"/>
+            </m:rPr>
+            <w:rPr>
+              <w:rFonts w:ascii="Cambria Math" w:hAnsi="Cambria Math"/>
+            </w:rPr>
+            <m:t>=</m:t>
+          </m:r>
+          <m:r>
+            <m:rPr>
+              <m:sty m:val="b"/>
+            </m:rPr>
+            <w:rPr>
+              <w:rFonts w:ascii="Cambria Math" w:hAnsi="Cambria Math"/>
+            </w:rPr>
+            <m:t>n</m:t>
+          </m:r>
+          <m:r>
+            <m:rPr>
+              <m:sty m:val="b"/>
+            </m:rPr>
+            <w:rPr>
+              <w:rFonts w:ascii="Cambria Math" w:hAnsi="Cambria Math"/>
+            </w:rPr>
+            <m:t>+</m:t>
+          </m:r>
+          <m:nary>
+            <m:naryPr>
+              <m:chr m:val="∑"/>
+              <m:limLoc m:val="undOvr"/>
+              <m:ctrlPr>
+                <w:rPr>
+                  <w:rFonts w:ascii="Cambria Math" w:hAnsi="Cambria Math"/>
+                  <w:b/>
+                  <w:bCs/>
+                </w:rPr>
+              </m:ctrlPr>
+            </m:naryPr>
+            <m:sub>
+              <m:r>
+                <m:rPr>
+                  <m:sty m:val="bi"/>
+                </m:rPr>
+                <w:rPr>
+                  <w:rFonts w:ascii="Cambria Math" w:hAnsi="Cambria Math"/>
+                </w:rPr>
+                <m:t>i=0</m:t>
+              </m:r>
+            </m:sub>
+            <m:sup>
+              <m:r>
+                <m:rPr>
+                  <m:sty m:val="bi"/>
+                </m:rPr>
+                <w:rPr>
+                  <w:rFonts w:ascii="Cambria Math" w:hAnsi="Cambria Math"/>
+                </w:rPr>
+                <m:t>n-1</m:t>
+              </m:r>
+            </m:sup>
+            <m:e>
+              <m:r>
+                <m:rPr>
+                  <m:sty m:val="bi"/>
+                </m:rPr>
+                <w:rPr>
+                  <w:rFonts w:ascii="Cambria Math" w:hAnsi="Cambria Math"/>
+                </w:rPr>
+                <m:t>i</m:t>
+              </m:r>
+            </m:e>
+          </m:nary>
+        </m:oMath>
+      </m:oMathPara>
     </w:p>
     <w:p>
       <w:pPr>
@@ -1671,7 +1776,7 @@
         <w:ind w:leftChars="200" w:left="420"/>
         <w:jc w:val="left"/>
         <w:rPr>
-          <w:rFonts w:ascii="??" w:hAnsi="??" w:cs="??"/>
+          <w:rFonts w:ascii="??" w:hAnsi="??" w:cs="??" w:hint="eastAsia"/>
           <w:kern w:val="0"/>
           <w:sz w:val="20"/>
           <w:szCs w:val="20"/>
@@ -1809,15 +1914,6 @@
         </w:rPr>
         <w:t>)</w:t>
       </w:r>
-    </w:p>
-    <w:p>
-      <w:pPr>
-        <w:spacing w:line="360" w:lineRule="auto"/>
-        <w:rPr>
-          <w:b/>
-          <w:bCs/>
-        </w:rPr>
-      </w:pPr>
     </w:p>
     <w:p>
       <w:pPr>
@@ -1829,87 +1925,207 @@
           <w:bCs/>
         </w:rPr>
       </w:pPr>
-      <m:oMath>
-        <m:nary>
-          <m:naryPr>
-            <m:chr m:val="∑"/>
-            <m:limLoc m:val="undOvr"/>
-            <m:ctrlPr>
-              <w:rPr>
-                <w:rFonts w:ascii="Cambria Math" w:hAnsi="Cambria Math"/>
-                <w:b/>
-                <w:bCs/>
-              </w:rPr>
-            </m:ctrlPr>
-          </m:naryPr>
-          <m:sub>
-            <m:r>
-              <m:rPr>
-                <m:sty m:val="bi"/>
-              </m:rPr>
-              <w:rPr>
-                <w:rFonts w:ascii="Cambria Math" w:hAnsi="Cambria Math"/>
-              </w:rPr>
-              <m:t>i=0</m:t>
-            </m:r>
-          </m:sub>
-          <m:sup>
-            <m:r>
-              <m:rPr>
-                <m:sty m:val="bi"/>
-              </m:rPr>
-              <w:rPr>
-                <w:rFonts w:ascii="Cambria Math" w:hAnsi="Cambria Math"/>
-              </w:rPr>
-              <m:t>n</m:t>
-            </m:r>
-          </m:sup>
-          <m:e>
-            <m:sSub>
-              <m:sSubPr>
-                <m:ctrlPr>
-                  <w:rPr>
-                    <w:rFonts w:ascii="Cambria Math" w:hAnsi="Cambria Math"/>
-                    <w:b/>
-                    <w:bCs/>
-                    <w:i/>
-                  </w:rPr>
-                </m:ctrlPr>
-              </m:sSubPr>
-              <m:e>
-                <m:r>
-                  <m:rPr>
-                    <m:sty m:val="bi"/>
-                  </m:rPr>
-                  <w:rPr>
-                    <w:rFonts w:ascii="Cambria Math" w:hAnsi="Cambria Math"/>
-                  </w:rPr>
-                  <m:t>x</m:t>
-                </m:r>
-              </m:e>
-              <m:sub>
-                <m:r>
-                  <m:rPr>
-                    <m:sty m:val="bi"/>
-                  </m:rPr>
-                  <w:rPr>
-                    <w:rFonts w:ascii="Cambria Math" w:hAnsi="Cambria Math"/>
-                  </w:rPr>
-                  <m:t>i</m:t>
-                </m:r>
-              </m:sub>
-            </m:sSub>
-          </m:e>
-        </m:nary>
-      </m:oMath>
-      <w:r>
-        <w:rPr>
-          <w:rFonts w:hint="eastAsia"/>
-          <w:b/>
-          <w:bCs/>
-        </w:rPr>
-        <w:t>：</w:t>
-      </w:r>
+      <m:oMathPara>
+        <m:oMathParaPr>
+          <m:jc m:val="left"/>
+        </m:oMathParaPr>
+        <m:oMath>
+          <m:nary>
+            <m:naryPr>
+              <m:chr m:val="∑"/>
+              <m:limLoc m:val="undOvr"/>
+              <m:ctrlPr>
+                <w:rPr>
+                  <w:rFonts w:ascii="Cambria Math" w:hAnsi="Cambria Math"/>
+                  <w:b/>
+                  <w:bCs/>
+                </w:rPr>
+              </m:ctrlPr>
+            </m:naryPr>
+            <m:sub>
+              <m:r>
+                <m:rPr>
+                  <m:sty m:val="bi"/>
+                </m:rPr>
+                <w:rPr>
+                  <w:rFonts w:ascii="Cambria Math" w:hAnsi="Cambria Math"/>
+                </w:rPr>
+                <m:t>i=0</m:t>
+              </m:r>
+            </m:sub>
+            <m:sup>
+              <m:r>
+                <m:rPr>
+                  <m:sty m:val="bi"/>
+                </m:rPr>
+                <w:rPr>
+                  <w:rFonts w:ascii="Cambria Math" w:hAnsi="Cambria Math"/>
+                </w:rPr>
+                <m:t>n</m:t>
+              </m:r>
+            </m:sup>
+            <m:e>
+              <m:sSub>
+                <m:sSubPr>
+                  <m:ctrlPr>
+                    <w:rPr>
+                      <w:rFonts w:ascii="Cambria Math" w:hAnsi="Cambria Math"/>
+                      <w:b/>
+                      <w:bCs/>
+                      <w:i/>
+                    </w:rPr>
+                  </m:ctrlPr>
+                </m:sSubPr>
+                <m:e>
+                  <m:r>
+                    <m:rPr>
+                      <m:sty m:val="bi"/>
+                    </m:rPr>
+                    <w:rPr>
+                      <w:rFonts w:ascii="Cambria Math" w:hAnsi="Cambria Math"/>
+                    </w:rPr>
+                    <m:t>x</m:t>
+                  </m:r>
+                </m:e>
+                <m:sub>
+                  <m:r>
+                    <m:rPr>
+                      <m:sty m:val="bi"/>
+                    </m:rPr>
+                    <w:rPr>
+                      <w:rFonts w:ascii="Cambria Math" w:hAnsi="Cambria Math"/>
+                    </w:rPr>
+                    <m:t>i</m:t>
+                  </m:r>
+                </m:sub>
+              </m:sSub>
+            </m:e>
+          </m:nary>
+          <m:r>
+            <m:rPr>
+              <m:sty m:val="b"/>
+            </m:rPr>
+            <w:rPr>
+              <w:rFonts w:ascii="Cambria Math" w:hAnsi="Cambria Math"/>
+            </w:rPr>
+            <m:t>=</m:t>
+          </m:r>
+          <m:sSub>
+            <m:sSubPr>
+              <m:ctrlPr>
+                <w:rPr>
+                  <w:rFonts w:ascii="Cambria Math" w:hAnsi="Cambria Math"/>
+                  <w:b/>
+                  <w:bCs/>
+                </w:rPr>
+              </m:ctrlPr>
+            </m:sSubPr>
+            <m:e>
+              <m:r>
+                <m:rPr>
+                  <m:sty m:val="b"/>
+                </m:rPr>
+                <w:rPr>
+                  <w:rFonts w:ascii="Cambria Math" w:hAnsi="Cambria Math"/>
+                </w:rPr>
+                <m:t>x</m:t>
+              </m:r>
+            </m:e>
+            <m:sub>
+              <m:r>
+                <m:rPr>
+                  <m:sty m:val="b"/>
+                </m:rPr>
+                <w:rPr>
+                  <w:rFonts w:ascii="Cambria Math" w:hAnsi="Cambria Math"/>
+                </w:rPr>
+                <m:t>n</m:t>
+              </m:r>
+            </m:sub>
+          </m:sSub>
+          <m:r>
+            <m:rPr>
+              <m:sty m:val="bi"/>
+            </m:rPr>
+            <w:rPr>
+              <w:rFonts w:ascii="Cambria Math" w:hAnsi="Cambria Math"/>
+            </w:rPr>
+            <m:t>+</m:t>
+          </m:r>
+          <m:nary>
+            <m:naryPr>
+              <m:chr m:val="∑"/>
+              <m:limLoc m:val="undOvr"/>
+              <m:ctrlPr>
+                <w:rPr>
+                  <w:rFonts w:ascii="Cambria Math" w:hAnsi="Cambria Math"/>
+                  <w:b/>
+                  <w:bCs/>
+                  <w:i/>
+                </w:rPr>
+              </m:ctrlPr>
+            </m:naryPr>
+            <m:sub>
+              <m:r>
+                <m:rPr>
+                  <m:sty m:val="bi"/>
+                </m:rPr>
+                <w:rPr>
+                  <w:rFonts w:ascii="Cambria Math" w:hAnsi="Cambria Math"/>
+                </w:rPr>
+                <m:t>i=0</m:t>
+              </m:r>
+            </m:sub>
+            <m:sup>
+              <m:r>
+                <m:rPr>
+                  <m:sty m:val="bi"/>
+                </m:rPr>
+                <w:rPr>
+                  <w:rFonts w:ascii="Cambria Math" w:hAnsi="Cambria Math"/>
+                </w:rPr>
+                <m:t>n-1</m:t>
+              </m:r>
+            </m:sup>
+            <m:e>
+              <m:sSub>
+                <m:sSubPr>
+                  <m:ctrlPr>
+                    <w:rPr>
+                      <w:rFonts w:ascii="Cambria Math" w:hAnsi="Cambria Math"/>
+                      <w:b/>
+                      <w:bCs/>
+                      <w:i/>
+                    </w:rPr>
+                  </m:ctrlPr>
+                </m:sSubPr>
+                <m:e>
+                  <m:r>
+                    <m:rPr>
+                      <m:sty m:val="bi"/>
+                    </m:rPr>
+                    <w:rPr>
+                      <w:rFonts w:ascii="Cambria Math" w:hAnsi="Cambria Math"/>
+                    </w:rPr>
+                    <m:t>x</m:t>
+                  </m:r>
+                </m:e>
+                <m:sub>
+                  <m:r>
+                    <m:rPr>
+                      <m:sty m:val="bi"/>
+                    </m:rPr>
+                    <w:rPr>
+                      <w:rFonts w:ascii="Cambria Math" w:hAnsi="Cambria Math"/>
+                    </w:rPr>
+                    <m:t>i</m:t>
+                  </m:r>
+                </m:sub>
+              </m:sSub>
+            </m:e>
+          </m:nary>
+        </m:oMath>
+      </m:oMathPara>
     </w:p>
     <w:p>
       <w:pPr>
@@ -3175,7 +3391,7 @@
         <w:spacing w:line="360" w:lineRule="auto"/>
         <w:ind w:left="360"/>
         <w:rPr>
-          <w:rFonts w:ascii="Arial" w:hAnsi="Arial" w:cs="Arial" w:hint="eastAsia"/>
+          <w:rFonts w:ascii="Arial" w:hAnsi="Arial" w:cs="Arial"/>
           <w:color w:val="333333"/>
           <w:szCs w:val="21"/>
           <w:shd w:val="clear" w:color="auto" w:fill="FFFFFF"/>
@@ -4309,7 +4525,6 @@
         <w:spacing w:line="360" w:lineRule="auto"/>
         <w:ind w:left="360" w:firstLineChars="0" w:firstLine="0"/>
         <w:rPr>
-          <w:rFonts w:hint="eastAsia"/>
           <w:b/>
           <w:bCs/>
         </w:rPr>
@@ -4358,7 +4573,6 @@
         <w:pStyle w:val="a3"/>
         <w:jc w:val="center"/>
         <w:rPr>
-          <w:rFonts w:hint="eastAsia"/>
           <w:b/>
           <w:bCs/>
         </w:rPr>
@@ -4419,7 +4633,6 @@
         <w:spacing w:line="360" w:lineRule="auto"/>
         <w:ind w:left="360" w:firstLineChars="0" w:firstLine="0"/>
         <w:rPr>
-          <w:rFonts w:hint="eastAsia"/>
           <w:b/>
           <w:bCs/>
         </w:rPr>
@@ -4522,6 +4735,46 @@
           <w:bCs/>
         </w:rPr>
       </w:pPr>
+      <w:r>
+        <w:rPr>
+          <w:noProof/>
+        </w:rPr>
+        <w:drawing>
+          <wp:inline distT="0" distB="0" distL="0" distR="0" wp14:anchorId="77D28A54" wp14:editId="63BFB833">
+            <wp:extent cx="5274310" cy="236220"/>
+            <wp:effectExtent l="0" t="0" r="2540" b="0"/>
+            <wp:docPr id="6" name="图片 6"/>
+            <wp:cNvGraphicFramePr>
+              <a:graphicFrameLocks xmlns:a="http://schemas.openxmlformats.org/drawingml/2006/main" noChangeAspect="1"/>
+            </wp:cNvGraphicFramePr>
+            <a:graphic xmlns:a="http://schemas.openxmlformats.org/drawingml/2006/main">
+              <a:graphicData uri="http://schemas.openxmlformats.org/drawingml/2006/picture">
+                <pic:pic xmlns:pic="http://schemas.openxmlformats.org/drawingml/2006/picture">
+                  <pic:nvPicPr>
+                    <pic:cNvPr id="1" name=""/>
+                    <pic:cNvPicPr/>
+                  </pic:nvPicPr>
+                  <pic:blipFill>
+                    <a:blip r:embed="rId6"/>
+                    <a:stretch>
+                      <a:fillRect/>
+                    </a:stretch>
+                  </pic:blipFill>
+                  <pic:spPr>
+                    <a:xfrm>
+                      <a:off x="0" y="0"/>
+                      <a:ext cx="5274310" cy="236220"/>
+                    </a:xfrm>
+                    <a:prstGeom prst="rect">
+                      <a:avLst/>
+                    </a:prstGeom>
+                  </pic:spPr>
+                </pic:pic>
+              </a:graphicData>
+            </a:graphic>
+          </wp:inline>
+        </w:drawing>
+      </w:r>
     </w:p>
     <w:p>
       <w:pPr>
@@ -4564,14 +4817,166 @@
     <w:p>
       <w:pPr>
         <w:spacing w:line="360" w:lineRule="auto"/>
+      </w:pPr>
+      <w:r>
+        <w:t>n = 16:</w:t>
+      </w:r>
+    </w:p>
+    <w:p>
+      <w:pPr>
+        <w:spacing w:line="360" w:lineRule="auto"/>
+        <w:jc w:val="center"/>
+        <w:rPr>
+          <w:b/>
+          <w:bCs/>
+        </w:rPr>
+      </w:pPr>
+      <w:r>
+        <w:rPr>
+          <w:noProof/>
+        </w:rPr>
+        <w:drawing>
+          <wp:inline distT="0" distB="0" distL="0" distR="0" wp14:anchorId="78B8BA8A" wp14:editId="3E6C0C4C">
+            <wp:extent cx="5425005" cy="1554480"/>
+            <wp:effectExtent l="0" t="0" r="4445" b="7620"/>
+            <wp:docPr id="2" name="图片 2"/>
+            <wp:cNvGraphicFramePr>
+              <a:graphicFrameLocks xmlns:a="http://schemas.openxmlformats.org/drawingml/2006/main" noChangeAspect="1"/>
+            </wp:cNvGraphicFramePr>
+            <a:graphic xmlns:a="http://schemas.openxmlformats.org/drawingml/2006/main">
+              <a:graphicData uri="http://schemas.openxmlformats.org/drawingml/2006/picture">
+                <pic:pic xmlns:pic="http://schemas.openxmlformats.org/drawingml/2006/picture">
+                  <pic:nvPicPr>
+                    <pic:cNvPr id="1" name=""/>
+                    <pic:cNvPicPr/>
+                  </pic:nvPicPr>
+                  <pic:blipFill>
+                    <a:blip r:embed="rId7"/>
+                    <a:stretch>
+                      <a:fillRect/>
+                    </a:stretch>
+                  </pic:blipFill>
+                  <pic:spPr>
+                    <a:xfrm>
+                      <a:off x="0" y="0"/>
+                      <a:ext cx="5459857" cy="1564467"/>
+                    </a:xfrm>
+                    <a:prstGeom prst="rect">
+                      <a:avLst/>
+                    </a:prstGeom>
+                  </pic:spPr>
+                </pic:pic>
+              </a:graphicData>
+            </a:graphic>
+          </wp:inline>
+        </w:drawing>
+      </w:r>
+    </w:p>
+    <w:p>
+      <w:pPr>
+        <w:spacing w:line="360" w:lineRule="auto"/>
+      </w:pPr>
+    </w:p>
+    <w:p>
+      <w:pPr>
+        <w:spacing w:line="360" w:lineRule="auto"/>
+      </w:pPr>
+    </w:p>
+    <w:p>
+      <w:pPr>
+        <w:spacing w:line="360" w:lineRule="auto"/>
+      </w:pPr>
+    </w:p>
+    <w:p>
+      <w:pPr>
+        <w:spacing w:line="360" w:lineRule="auto"/>
+      </w:pPr>
+    </w:p>
+    <w:p>
+      <w:pPr>
+        <w:spacing w:line="360" w:lineRule="auto"/>
+      </w:pPr>
+    </w:p>
+    <w:p>
+      <w:pPr>
+        <w:spacing w:line="360" w:lineRule="auto"/>
+      </w:pPr>
+    </w:p>
+    <w:p>
+      <w:pPr>
+        <w:spacing w:line="360" w:lineRule="auto"/>
+      </w:pPr>
+      <w:r>
         <w:rPr>
           <w:rFonts w:hint="eastAsia"/>
-          <w:b/>
-          <w:bCs/>
-        </w:rPr>
-      </w:pPr>
-      <w:bookmarkStart w:id="0" w:name="_GoBack"/>
-      <w:bookmarkEnd w:id="0"/>
+        </w:rPr>
+        <w:lastRenderedPageBreak/>
+        <w:t>n</w:t>
+      </w:r>
+      <w:r>
+        <w:t xml:space="preserve"> = 17</w:t>
+      </w:r>
+    </w:p>
+    <w:p>
+      <w:pPr>
+        <w:spacing w:line="360" w:lineRule="auto"/>
+        <w:jc w:val="center"/>
+        <w:rPr>
+          <w:b/>
+          <w:bCs/>
+        </w:rPr>
+      </w:pPr>
+      <w:r>
+        <w:rPr>
+          <w:noProof/>
+        </w:rPr>
+        <w:drawing>
+          <wp:inline distT="0" distB="0" distL="0" distR="0" wp14:anchorId="136C71B9" wp14:editId="39F305D9">
+            <wp:extent cx="5440307" cy="1589649"/>
+            <wp:effectExtent l="0" t="0" r="8255" b="0"/>
+            <wp:docPr id="3" name="图片 3"/>
+            <wp:cNvGraphicFramePr>
+              <a:graphicFrameLocks xmlns:a="http://schemas.openxmlformats.org/drawingml/2006/main" noChangeAspect="1"/>
+            </wp:cNvGraphicFramePr>
+            <a:graphic xmlns:a="http://schemas.openxmlformats.org/drawingml/2006/main">
+              <a:graphicData uri="http://schemas.openxmlformats.org/drawingml/2006/picture">
+                <pic:pic xmlns:pic="http://schemas.openxmlformats.org/drawingml/2006/picture">
+                  <pic:nvPicPr>
+                    <pic:cNvPr id="1" name=""/>
+                    <pic:cNvPicPr/>
+                  </pic:nvPicPr>
+                  <pic:blipFill>
+                    <a:blip r:embed="rId8"/>
+                    <a:stretch>
+                      <a:fillRect/>
+                    </a:stretch>
+                  </pic:blipFill>
+                  <pic:spPr>
+                    <a:xfrm>
+                      <a:off x="0" y="0"/>
+                      <a:ext cx="5567856" cy="1626919"/>
+                    </a:xfrm>
+                    <a:prstGeom prst="rect">
+                      <a:avLst/>
+                    </a:prstGeom>
+                  </pic:spPr>
+                </pic:pic>
+              </a:graphicData>
+            </a:graphic>
+          </wp:inline>
+        </w:drawing>
+      </w:r>
+    </w:p>
+    <w:p>
+      <w:pPr>
+        <w:spacing w:line="360" w:lineRule="auto"/>
+        <w:jc w:val="left"/>
+        <w:rPr>
+          <w:rFonts w:hint="eastAsia"/>
+          <w:b/>
+          <w:bCs/>
+        </w:rPr>
+      </w:pPr>
     </w:p>
     <w:p>
       <w:pPr>
@@ -4641,6 +5046,8 @@
       <w:r>
         <w:t>G（V，E），求一条包括各顶点一次且仅一次的最短环路。</w:t>
       </w:r>
+      <w:bookmarkStart w:id="0" w:name="_GoBack"/>
+      <w:bookmarkEnd w:id="0"/>
     </w:p>
     <w:p>
       <w:pPr>
@@ -4717,9 +5124,6 @@
     <w:p>
       <w:pPr>
         <w:spacing w:line="360" w:lineRule="auto"/>
-        <w:rPr>
-          <w:rFonts w:hint="eastAsia"/>
-        </w:rPr>
       </w:pPr>
     </w:p>
     <w:p>
@@ -4766,19 +5170,17 @@
         <w:ind w:firstLineChars="0" w:firstLine="0"/>
         <w:jc w:val="center"/>
         <w:rPr>
+          <w:b/>
+          <w:bCs/>
+        </w:rPr>
+      </w:pPr>
+      <w:r>
+        <w:rPr>
           <w:rFonts w:hint="eastAsia"/>
           <w:b/>
           <w:bCs/>
-        </w:rPr>
-      </w:pPr>
-      <w:r>
-        <w:rPr>
-          <w:rFonts w:hint="eastAsia"/>
-          <w:b/>
-          <w:bCs/>
           <w:noProof/>
         </w:rPr>
-        <w:lastRenderedPageBreak/>
         <w:drawing>
           <wp:inline distT="0" distB="0" distL="0" distR="0" wp14:anchorId="2202ECFC" wp14:editId="6AAAAA60">
             <wp:extent cx="3587554" cy="2616590"/>
@@ -4795,7 +5197,7 @@
                     <pic:cNvPicPr/>
                   </pic:nvPicPr>
                   <pic:blipFill>
-                    <a:blip r:embed="rId6" cstate="print">
+                    <a:blip r:embed="rId9" cstate="print">
                       <a:extLst>
                         <a:ext uri="{28A0092B-C50C-407E-A947-70E740481C1C}">
                           <a14:useLocalDpi xmlns:a14="http://schemas.microsoft.com/office/drawing/2010/main" val="0"/>
@@ -4828,7 +5230,6 @@
         <w:spacing w:line="360" w:lineRule="auto"/>
         <w:ind w:left="360" w:firstLineChars="0" w:firstLine="0"/>
         <w:rPr>
-          <w:rFonts w:hint="eastAsia"/>
           <w:b/>
           <w:bCs/>
         </w:rPr>
@@ -4924,6 +5325,69 @@
           <w:bCs/>
         </w:rPr>
       </w:pPr>
+      <w:r>
+        <w:rPr>
+          <w:noProof/>
+        </w:rPr>
+        <w:drawing>
+          <wp:inline distT="0" distB="0" distL="0" distR="0" wp14:anchorId="2A01551B" wp14:editId="102ABDBC">
+            <wp:extent cx="5194567" cy="241312"/>
+            <wp:effectExtent l="0" t="0" r="6350" b="6350"/>
+            <wp:docPr id="7" name="图片 7"/>
+            <wp:cNvGraphicFramePr>
+              <a:graphicFrameLocks xmlns:a="http://schemas.openxmlformats.org/drawingml/2006/main" noChangeAspect="1"/>
+            </wp:cNvGraphicFramePr>
+            <a:graphic xmlns:a="http://schemas.openxmlformats.org/drawingml/2006/main">
+              <a:graphicData uri="http://schemas.openxmlformats.org/drawingml/2006/picture">
+                <pic:pic xmlns:pic="http://schemas.openxmlformats.org/drawingml/2006/picture">
+                  <pic:nvPicPr>
+                    <pic:cNvPr id="1" name=""/>
+                    <pic:cNvPicPr/>
+                  </pic:nvPicPr>
+                  <pic:blipFill>
+                    <a:blip r:embed="rId10"/>
+                    <a:stretch>
+                      <a:fillRect/>
+                    </a:stretch>
+                  </pic:blipFill>
+                  <pic:spPr>
+                    <a:xfrm>
+                      <a:off x="0" y="0"/>
+                      <a:ext cx="5194567" cy="241312"/>
+                    </a:xfrm>
+                    <a:prstGeom prst="rect">
+                      <a:avLst/>
+                    </a:prstGeom>
+                  </pic:spPr>
+                </pic:pic>
+              </a:graphicData>
+            </a:graphic>
+          </wp:inline>
+        </w:drawing>
+      </w:r>
+    </w:p>
+    <w:p>
+      <w:pPr>
+        <w:pStyle w:val="a3"/>
+        <w:spacing w:line="360" w:lineRule="auto"/>
+        <w:ind w:left="360" w:firstLineChars="0" w:firstLine="0"/>
+        <w:rPr>
+          <w:b/>
+          <w:bCs/>
+        </w:rPr>
+      </w:pPr>
+    </w:p>
+    <w:p>
+      <w:pPr>
+        <w:pStyle w:val="a3"/>
+        <w:spacing w:line="360" w:lineRule="auto"/>
+        <w:ind w:left="360" w:firstLineChars="0" w:firstLine="0"/>
+        <w:rPr>
+          <w:rFonts w:hint="eastAsia"/>
+          <w:b/>
+          <w:bCs/>
+        </w:rPr>
+      </w:pPr>
     </w:p>
     <w:p>
       <w:pPr>
@@ -4961,6 +5425,75 @@
           <w:bCs/>
         </w:rPr>
         <w:t>分钟可以运行多大规模的全排列遍历问题</w:t>
+      </w:r>
+    </w:p>
+    <w:p>
+      <w:pPr>
+        <w:spacing w:line="360" w:lineRule="auto"/>
+        <w:ind w:firstLine="360"/>
+        <w:rPr>
+          <w:rFonts w:hint="eastAsia"/>
+        </w:rPr>
+      </w:pPr>
+      <w:r>
+        <w:rPr>
+          <w:rFonts w:hint="eastAsia"/>
+        </w:rPr>
+        <w:t>n</w:t>
+      </w:r>
+      <w:r>
+        <w:t>=9:</w:t>
+      </w:r>
+    </w:p>
+    <w:p>
+      <w:pPr>
+        <w:spacing w:line="360" w:lineRule="auto"/>
+        <w:jc w:val="center"/>
+        <w:rPr>
+          <w:rFonts w:hint="eastAsia"/>
+          <w:b/>
+          <w:bCs/>
+        </w:rPr>
+      </w:pPr>
+      <w:r>
+        <w:rPr>
+          <w:noProof/>
+        </w:rPr>
+        <w:drawing>
+          <wp:inline distT="0" distB="0" distL="0" distR="0" wp14:anchorId="6B28D086" wp14:editId="3F487F74">
+            <wp:extent cx="3797300" cy="1818644"/>
+            <wp:effectExtent l="0" t="0" r="0" b="0"/>
+            <wp:docPr id="5" name="图片 5"/>
+            <wp:cNvGraphicFramePr>
+              <a:graphicFrameLocks xmlns:a="http://schemas.openxmlformats.org/drawingml/2006/main" noChangeAspect="1"/>
+            </wp:cNvGraphicFramePr>
+            <a:graphic xmlns:a="http://schemas.openxmlformats.org/drawingml/2006/main">
+              <a:graphicData uri="http://schemas.openxmlformats.org/drawingml/2006/picture">
+                <pic:pic xmlns:pic="http://schemas.openxmlformats.org/drawingml/2006/picture">
+                  <pic:nvPicPr>
+                    <pic:cNvPr id="1" name=""/>
+                    <pic:cNvPicPr/>
+                  </pic:nvPicPr>
+                  <pic:blipFill>
+                    <a:blip r:embed="rId11"/>
+                    <a:stretch>
+                      <a:fillRect/>
+                    </a:stretch>
+                  </pic:blipFill>
+                  <pic:spPr>
+                    <a:xfrm>
+                      <a:off x="0" y="0"/>
+                      <a:ext cx="3809972" cy="1824713"/>
+                    </a:xfrm>
+                    <a:prstGeom prst="rect">
+                      <a:avLst/>
+                    </a:prstGeom>
+                  </pic:spPr>
+                </pic:pic>
+              </a:graphicData>
+            </a:graphic>
+          </wp:inline>
+        </w:drawing>
       </w:r>
     </w:p>
     <w:sectPr>
@@ -5474,6 +6007,7 @@
   <w:style w:type="character" w:default="1" w:styleId="a0">
     <w:name w:val="Default Paragraph Font"/>
     <w:uiPriority w:val="1"/>
+    <w:semiHidden/>
     <w:unhideWhenUsed/>
   </w:style>
   <w:style w:type="table" w:default="1" w:styleId="a1">

</xml_diff>

<commit_message>
add link of homework 2
</commit_message>
<xml_diff>
--- a/201711010202-王汝芸-2019-9-10/201711010202-王汝芸-2019年9月10日.docx
+++ b/201711010202-王汝芸-2019-9-10/201711010202-王汝芸-2019年9月10日.docx
@@ -652,7 +652,6 @@
         </w:rPr>
         <w:t xml:space="preserve">02 </w:t>
       </w:r>
-      <w:proofErr w:type="gramStart"/>
       <w:r>
         <w:rPr>
           <w:rFonts w:ascii="??" w:hAnsi="??" w:cs="??"/>
@@ -673,7 +672,6 @@
         </w:rPr>
         <w:t>递归表达式</w:t>
       </w:r>
-      <w:proofErr w:type="gramEnd"/>
     </w:p>
     <w:p>
       <w:pPr>
@@ -1036,7 +1034,7 @@
         <w:ind w:leftChars="200" w:left="420"/>
         <w:jc w:val="left"/>
         <w:rPr>
-          <w:rFonts w:ascii="??" w:hAnsi="??" w:cs="??" w:hint="eastAsia"/>
+          <w:rFonts w:ascii="??" w:hAnsi="??" w:cs="??"/>
           <w:kern w:val="0"/>
           <w:sz w:val="20"/>
           <w:szCs w:val="20"/>
@@ -1177,7 +1175,7 @@
         <w:spacing w:line="360" w:lineRule="auto"/>
         <w:ind w:left="360" w:firstLineChars="0" w:firstLine="0"/>
         <w:rPr>
-          <w:rFonts w:ascii="??" w:hAnsi="??" w:cs="??" w:hint="eastAsia"/>
+          <w:rFonts w:ascii="??" w:hAnsi="??" w:cs="??"/>
           <w:b/>
           <w:bCs/>
         </w:rPr>
@@ -1240,25 +1238,7 @@
             <w:rPr>
               <w:rFonts w:ascii="Cambria Math" w:hAnsi="Cambria Math"/>
             </w:rPr>
-            <m:t>=</m:t>
-          </m:r>
-          <m:r>
-            <m:rPr>
-              <m:sty m:val="b"/>
-            </m:rPr>
-            <w:rPr>
-              <w:rFonts w:ascii="Cambria Math" w:hAnsi="Cambria Math"/>
-            </w:rPr>
-            <m:t>n</m:t>
-          </m:r>
-          <m:r>
-            <m:rPr>
-              <m:sty m:val="b"/>
-            </m:rPr>
-            <w:rPr>
-              <w:rFonts w:ascii="Cambria Math" w:hAnsi="Cambria Math"/>
-            </w:rPr>
-            <m:t>+</m:t>
+            <m:t>=n+</m:t>
           </m:r>
           <m:nary>
             <m:naryPr>
@@ -1776,7 +1756,7 @@
         <w:ind w:leftChars="200" w:left="420"/>
         <w:jc w:val="left"/>
         <w:rPr>
-          <w:rFonts w:ascii="??" w:hAnsi="??" w:cs="??" w:hint="eastAsia"/>
+          <w:rFonts w:ascii="??" w:hAnsi="??" w:cs="??"/>
           <w:kern w:val="0"/>
           <w:sz w:val="20"/>
           <w:szCs w:val="20"/>
@@ -2338,7 +2318,6 @@
         <w:t>(</w:t>
       </w:r>
       <w:proofErr w:type="spellStart"/>
-      <w:proofErr w:type="gramStart"/>
       <w:r>
         <w:rPr>
           <w:rFonts w:ascii="??" w:hAnsi="??" w:cs="??"/>
@@ -2372,7 +2351,6 @@
         <w:t>n</w:t>
       </w:r>
       <w:proofErr w:type="spellEnd"/>
-      <w:proofErr w:type="gramEnd"/>
       <w:r>
         <w:rPr>
           <w:rFonts w:ascii="??" w:hAnsi="??" w:cs="??"/>
@@ -2563,7 +2541,6 @@
         </w:rPr>
         <w:t xml:space="preserve"> </w:t>
       </w:r>
-      <w:proofErr w:type="gramStart"/>
       <w:r>
         <w:rPr>
           <w:rFonts w:ascii="??" w:hAnsi="??" w:cs="??"/>
@@ -2586,7 +2563,6 @@
         </w:rPr>
         <w:t>[</w:t>
       </w:r>
-      <w:proofErr w:type="gramEnd"/>
       <w:r>
         <w:rPr>
           <w:rFonts w:ascii="??" w:hAnsi="??" w:cs="??"/>
@@ -2768,7 +2744,6 @@
         </w:rPr>
         <w:t>-</w:t>
       </w:r>
-      <w:proofErr w:type="gramStart"/>
       <w:r>
         <w:rPr>
           <w:rFonts w:ascii="??" w:hAnsi="??" w:cs="??"/>
@@ -2791,7 +2766,6 @@
         </w:rPr>
         <w:t>]+</w:t>
       </w:r>
-      <w:proofErr w:type="gramEnd"/>
       <w:r>
         <w:rPr>
           <w:rFonts w:ascii="??" w:hAnsi="??" w:cs="??"/>
@@ -3260,7 +3234,6 @@
         <w:t>(</w:t>
       </w:r>
       <w:proofErr w:type="spellStart"/>
-      <w:proofErr w:type="gramStart"/>
       <w:r>
         <w:rPr>
           <w:rFonts w:ascii="??" w:hAnsi="??" w:cs="??"/>
@@ -3296,7 +3269,6 @@
         <w:t>len</w:t>
       </w:r>
       <w:proofErr w:type="spellEnd"/>
-      <w:proofErr w:type="gramEnd"/>
       <w:r>
         <w:rPr>
           <w:rFonts w:ascii="??" w:hAnsi="??" w:cs="??"/>
@@ -3424,7 +3396,6 @@
         </w:rPr>
         <w:t>n</w:t>
       </w:r>
-      <w:proofErr w:type="gramStart"/>
       <w:r>
         <w:rPr>
           <w:rFonts w:ascii="Arial" w:hAnsi="Arial" w:cs="Arial"/>
@@ -3432,17 +3403,7 @@
           <w:szCs w:val="21"/>
           <w:shd w:val="clear" w:color="auto" w:fill="FFFFFF"/>
         </w:rPr>
-        <w:t>个</w:t>
-      </w:r>
-      <w:proofErr w:type="gramEnd"/>
-      <w:r>
-        <w:rPr>
-          <w:rFonts w:ascii="Arial" w:hAnsi="Arial" w:cs="Arial"/>
-          <w:color w:val="333333"/>
-          <w:szCs w:val="21"/>
-          <w:shd w:val="clear" w:color="auto" w:fill="FFFFFF"/>
-        </w:rPr>
-        <w:t>重量为</w:t>
+        <w:t>个重量为</w:t>
       </w:r>
       <m:oMath>
         <m:sSub>
@@ -3940,7 +3901,6 @@
         </w:rPr>
         <w:t>n</w:t>
       </w:r>
-      <w:proofErr w:type="gramStart"/>
       <w:r>
         <w:rPr>
           <w:rFonts w:ascii="Arial" w:hAnsi="Arial" w:cs="Arial"/>
@@ -3948,17 +3908,7 @@
           <w:szCs w:val="21"/>
           <w:shd w:val="clear" w:color="auto" w:fill="FFFFFF"/>
         </w:rPr>
-        <w:t>个</w:t>
-      </w:r>
-      <w:proofErr w:type="gramEnd"/>
-      <w:r>
-        <w:rPr>
-          <w:rFonts w:ascii="Arial" w:hAnsi="Arial" w:cs="Arial"/>
-          <w:color w:val="333333"/>
-          <w:szCs w:val="21"/>
-          <w:shd w:val="clear" w:color="auto" w:fill="FFFFFF"/>
-        </w:rPr>
-        <w:t>重量为</w:t>
+        <w:t>个重量为</w:t>
       </w:r>
       <m:oMath>
         <m:sSub>
@@ -4673,25 +4623,7 @@
           <w:b/>
           <w:bCs/>
         </w:rPr>
-        <w:t>中学习子集遍历算法，理解程序调用</w:t>
-      </w:r>
-      <w:proofErr w:type="gramStart"/>
-      <w:r>
-        <w:rPr>
-          <w:rFonts w:hint="eastAsia"/>
-          <w:b/>
-          <w:bCs/>
-        </w:rPr>
-        <w:t>栈</w:t>
-      </w:r>
-      <w:proofErr w:type="gramEnd"/>
-      <w:r>
-        <w:rPr>
-          <w:rFonts w:hint="eastAsia"/>
-          <w:b/>
-          <w:bCs/>
-        </w:rPr>
-        <w:t>，以2</w:t>
+        <w:t>中学习子集遍历算法，理解程序调用栈，以2</w:t>
       </w:r>
       <w:r>
         <w:rPr>
@@ -4730,7 +4662,6 @@
         <w:spacing w:line="360" w:lineRule="auto"/>
         <w:ind w:left="360" w:firstLineChars="0" w:firstLine="0"/>
         <w:rPr>
-          <w:rFonts w:hint="eastAsia"/>
           <w:b/>
           <w:bCs/>
         </w:rPr>
@@ -4972,7 +4903,6 @@
         <w:spacing w:line="360" w:lineRule="auto"/>
         <w:jc w:val="left"/>
         <w:rPr>
-          <w:rFonts w:hint="eastAsia"/>
           <w:b/>
           <w:bCs/>
         </w:rPr>
@@ -5028,26 +4958,8 @@
         <w:t>最优化问题：</w:t>
       </w:r>
       <w:r>
-        <w:t>给定n</w:t>
-      </w:r>
-      <w:proofErr w:type="gramStart"/>
-      <w:r>
-        <w:t>个</w:t>
-      </w:r>
-      <w:proofErr w:type="gramEnd"/>
-      <w:r>
-        <w:t>顶点的无向或有向的</w:t>
-      </w:r>
-      <w:proofErr w:type="gramStart"/>
-      <w:r>
-        <w:t>带权图</w:t>
-      </w:r>
-      <w:proofErr w:type="gramEnd"/>
-      <w:r>
-        <w:t>G（V，E），求一条包括各顶点一次且仅一次的最短环路。</w:t>
-      </w:r>
-      <w:bookmarkStart w:id="0" w:name="_GoBack"/>
-      <w:bookmarkEnd w:id="0"/>
+        <w:t>给定n个顶点的无向或有向的带权图G（V，E），求一条包括各顶点一次且仅一次的最短环路。</w:t>
+      </w:r>
     </w:p>
     <w:p>
       <w:pPr>
@@ -5061,23 +4973,7 @@
         <w:t>判定性问题：</w:t>
       </w:r>
       <w:r>
-        <w:t>给定n</w:t>
-      </w:r>
-      <w:proofErr w:type="gramStart"/>
-      <w:r>
-        <w:t>个</w:t>
-      </w:r>
-      <w:proofErr w:type="gramEnd"/>
-      <w:r>
-        <w:t>顶点的无向或有向的</w:t>
-      </w:r>
-      <w:proofErr w:type="gramStart"/>
-      <w:r>
-        <w:t>带权图</w:t>
-      </w:r>
-      <w:proofErr w:type="gramEnd"/>
-      <w:r>
-        <w:t>G（V，E），求一条从一个顶点出发经过每个顶点一次且仅一次且长度不大于</w:t>
+        <w:t>给定n个顶点的无向或有向的带权图G（V，E），求一条从一个顶点出发经过每个顶点一次且仅一次且长度不大于</w:t>
       </w:r>
       <m:oMath>
         <m:sSub>
@@ -5278,25 +5174,7 @@
           <w:b/>
           <w:bCs/>
         </w:rPr>
-        <w:t>中</w:t>
-      </w:r>
-      <w:proofErr w:type="gramStart"/>
-      <w:r>
-        <w:rPr>
-          <w:rFonts w:hint="eastAsia"/>
-          <w:b/>
-          <w:bCs/>
-        </w:rPr>
-        <w:t>学习全</w:t>
-      </w:r>
-      <w:proofErr w:type="gramEnd"/>
-      <w:r>
-        <w:rPr>
-          <w:rFonts w:hint="eastAsia"/>
-          <w:b/>
-          <w:bCs/>
-        </w:rPr>
-        <w:t>排列遍历算法，以2</w:t>
+        <w:t>中学习全排列遍历算法，以2</w:t>
       </w:r>
       <w:r>
         <w:rPr>
@@ -5320,7 +5198,6 @@
         <w:spacing w:line="360" w:lineRule="auto"/>
         <w:ind w:left="360" w:firstLineChars="0" w:firstLine="0"/>
         <w:rPr>
-          <w:rFonts w:hint="eastAsia"/>
           <w:b/>
           <w:bCs/>
         </w:rPr>
@@ -5383,7 +5260,6 @@
         <w:spacing w:line="360" w:lineRule="auto"/>
         <w:ind w:left="360" w:firstLineChars="0" w:firstLine="0"/>
         <w:rPr>
-          <w:rFonts w:hint="eastAsia"/>
           <w:b/>
           <w:bCs/>
         </w:rPr>
@@ -5431,9 +5307,6 @@
       <w:pPr>
         <w:spacing w:line="360" w:lineRule="auto"/>
         <w:ind w:firstLine="360"/>
-        <w:rPr>
-          <w:rFonts w:hint="eastAsia"/>
-        </w:rPr>
       </w:pPr>
       <w:r>
         <w:rPr>
@@ -5450,7 +5323,6 @@
         <w:spacing w:line="360" w:lineRule="auto"/>
         <w:jc w:val="center"/>
         <w:rPr>
-          <w:rFonts w:hint="eastAsia"/>
           <w:b/>
           <w:bCs/>
         </w:rPr>
@@ -5495,6 +5367,61 @@
           </wp:inline>
         </w:drawing>
       </w:r>
+    </w:p>
+    <w:p>
+      <w:pPr>
+        <w:pStyle w:val="a3"/>
+        <w:numPr>
+          <w:ilvl w:val="0"/>
+          <w:numId w:val="1"/>
+        </w:numPr>
+        <w:spacing w:line="360" w:lineRule="auto"/>
+        <w:ind w:firstLineChars="0"/>
+        <w:jc w:val="left"/>
+        <w:rPr>
+          <w:b/>
+          <w:bCs/>
+        </w:rPr>
+      </w:pPr>
+      <w:proofErr w:type="spellStart"/>
+      <w:r>
+        <w:rPr>
+          <w:rFonts w:hint="eastAsia"/>
+          <w:b/>
+          <w:bCs/>
+        </w:rPr>
+        <w:t>github</w:t>
+      </w:r>
+      <w:proofErr w:type="spellEnd"/>
+      <w:r>
+        <w:rPr>
+          <w:rFonts w:hint="eastAsia"/>
+          <w:b/>
+          <w:bCs/>
+        </w:rPr>
+        <w:t>地址</w:t>
+      </w:r>
+    </w:p>
+    <w:p>
+      <w:pPr>
+        <w:pStyle w:val="a3"/>
+        <w:spacing w:line="360" w:lineRule="auto"/>
+        <w:ind w:left="360" w:firstLineChars="0" w:firstLine="0"/>
+        <w:jc w:val="left"/>
+        <w:rPr>
+          <w:rFonts w:hint="eastAsia"/>
+        </w:rPr>
+      </w:pPr>
+      <w:hyperlink r:id="rId12" w:history="1">
+        <w:r>
+          <w:rPr>
+            <w:rStyle w:val="a4"/>
+          </w:rPr>
+          <w:t>https://github.com/RuYunW/AlgorithmAnalysisAndDesign/tree/master/201711010202-王汝芸-2019-9-10</w:t>
+        </w:r>
+      </w:hyperlink>
+      <w:bookmarkStart w:id="0" w:name="_GoBack"/>
+      <w:bookmarkEnd w:id="0"/>
     </w:p>
     <w:sectPr>
       <w:pgSz w:w="11906" w:h="16838"/>

</xml_diff>